<commit_message>
Actas y manual de usuario - Laura
</commit_message>
<xml_diff>
--- a/Documentacion/Actas/Sprint 3/Acta del Lunes 12 Marzo de 2018.docx
+++ b/Documentacion/Actas/Sprint 3/Acta del Lunes 12 Marzo de 2018.docx
@@ -849,8 +849,6 @@
           <w:szCs w:val="24"/>
         </w:rPr>
       </w:pPr>
-      <w:bookmarkStart w:id="0" w:name="_GoBack"/>
-      <w:bookmarkEnd w:id="0"/>
     </w:p>
     <w:p>
       <w:pPr>
@@ -2255,6 +2253,111 @@
           <w:szCs w:val="24"/>
         </w:rPr>
       </w:pPr>
+      <w:bookmarkStart w:id="0" w:name="_GoBack"/>
+      <w:r>
+        <w:rPr>
+          <w:noProof/>
+        </w:rPr>
+        <w:drawing>
+          <wp:anchor distT="0" distB="0" distL="114300" distR="114300" simplePos="0" relativeHeight="251658240" behindDoc="0" locked="0" layoutInCell="1" allowOverlap="1">
+            <wp:simplePos x="1076325" y="4219575"/>
+            <wp:positionH relativeFrom="column">
+              <wp:align>left</wp:align>
+            </wp:positionH>
+            <wp:positionV relativeFrom="paragraph">
+              <wp:align>top</wp:align>
+            </wp:positionV>
+            <wp:extent cx="4124325" cy="3156585"/>
+            <wp:effectExtent l="76200" t="76200" r="142875" b="139065"/>
+            <wp:wrapSquare wrapText="bothSides"/>
+            <wp:docPr id="1" name="Imagen 1"/>
+            <wp:cNvGraphicFramePr>
+              <a:graphicFrameLocks xmlns:a="http://schemas.openxmlformats.org/drawingml/2006/main" noChangeAspect="1"/>
+            </wp:cNvGraphicFramePr>
+            <a:graphic xmlns:a="http://schemas.openxmlformats.org/drawingml/2006/main">
+              <a:graphicData uri="http://schemas.openxmlformats.org/drawingml/2006/picture">
+                <pic:pic xmlns:pic="http://schemas.openxmlformats.org/drawingml/2006/picture">
+                  <pic:nvPicPr>
+                    <pic:cNvPr id="0" name="Picture 2"/>
+                    <pic:cNvPicPr>
+                      <a:picLocks noChangeAspect="1" noChangeArrowheads="1"/>
+                    </pic:cNvPicPr>
+                  </pic:nvPicPr>
+                  <pic:blipFill rotWithShape="1">
+                    <a:blip r:embed="rId8">
+                      <a:extLst>
+                        <a:ext uri="{28A0092B-C50C-407E-A947-70E740481C1C}">
+                          <a14:useLocalDpi xmlns:a14="http://schemas.microsoft.com/office/drawing/2010/main" val="0"/>
+                        </a:ext>
+                      </a:extLst>
+                    </a:blip>
+                    <a:srcRect l="12730" r="13775"/>
+                    <a:stretch/>
+                  </pic:blipFill>
+                  <pic:spPr bwMode="auto">
+                    <a:xfrm>
+                      <a:off x="0" y="0"/>
+                      <a:ext cx="4124325" cy="3156585"/>
+                    </a:xfrm>
+                    <a:prstGeom prst="rect">
+                      <a:avLst/>
+                    </a:prstGeom>
+                    <a:ln w="38100" cap="sq">
+                      <a:solidFill>
+                        <a:srgbClr val="000000"/>
+                      </a:solidFill>
+                      <a:prstDash val="solid"/>
+                      <a:miter lim="800000"/>
+                    </a:ln>
+                    <a:effectLst>
+                      <a:outerShdw blurRad="50800" dist="38100" dir="2700000" algn="tl" rotWithShape="0">
+                        <a:srgbClr val="000000">
+                          <a:alpha val="43000"/>
+                        </a:srgbClr>
+                      </a:outerShdw>
+                    </a:effectLst>
+                    <a:extLst>
+                      <a:ext uri="{53640926-AAD7-44D8-BBD7-CCE9431645EC}">
+                        <a14:shadowObscured xmlns:a14="http://schemas.microsoft.com/office/drawing/2010/main"/>
+                      </a:ext>
+                    </a:extLst>
+                  </pic:spPr>
+                </pic:pic>
+              </a:graphicData>
+            </a:graphic>
+          </wp:anchor>
+        </w:drawing>
+      </w:r>
+      <w:bookmarkEnd w:id="0"/>
+      <w:r>
+        <w:rPr>
+          <w:rFonts w:ascii="Arial" w:hAnsi="Arial" w:cs="Arial"/>
+          <w:b/>
+          <w:sz w:val="24"/>
+          <w:szCs w:val="24"/>
+        </w:rPr>
+        <w:br w:type="textWrapping" w:clear="all"/>
+      </w:r>
+    </w:p>
+    <w:p>
+      <w:pPr>
+        <w:rPr>
+          <w:rFonts w:ascii="Arial" w:hAnsi="Arial" w:cs="Arial"/>
+          <w:b/>
+          <w:sz w:val="24"/>
+          <w:szCs w:val="24"/>
+        </w:rPr>
+      </w:pPr>
+    </w:p>
+    <w:p>
+      <w:pPr>
+        <w:rPr>
+          <w:rFonts w:ascii="Arial" w:hAnsi="Arial" w:cs="Arial"/>
+          <w:b/>
+          <w:sz w:val="24"/>
+          <w:szCs w:val="24"/>
+        </w:rPr>
+      </w:pPr>
     </w:p>
     <w:p>
       <w:pPr>
@@ -2545,7 +2648,7 @@
       </w:pPr>
     </w:p>
     <w:sectPr>
-      <w:headerReference w:type="default" r:id="rId8"/>
+      <w:headerReference w:type="default" r:id="rId9"/>
       <w:pgSz w:w="12240" w:h="15840"/>
       <w:pgMar w:top="1417" w:right="1701" w:bottom="1417" w:left="1701" w:header="708" w:footer="708" w:gutter="0"/>
       <w:cols w:space="708"/>
@@ -2695,16 +2798,8 @@
             <w:rPr>
               <w:rFonts w:ascii="Arial" w:hAnsi="Arial" w:cs="Arial"/>
             </w:rPr>
-            <w:t xml:space="preserve">Proceso: Proyecto </w:t>
+            <w:t>Proceso: Proyecto Softeca</w:t>
           </w:r>
-          <w:proofErr w:type="spellStart"/>
-          <w:r>
-            <w:rPr>
-              <w:rFonts w:ascii="Arial" w:hAnsi="Arial" w:cs="Arial"/>
-            </w:rPr>
-            <w:t>Softeca</w:t>
-          </w:r>
-          <w:proofErr w:type="spellEnd"/>
         </w:p>
       </w:tc>
       <w:tc>
@@ -2760,7 +2855,7 @@
               <v:shape id="_x0000_i1025" type="#_x0000_t75" style="width:99pt;height:36pt">
                 <v:imagedata r:id="rId1" o:title=""/>
               </v:shape>
-              <o:OLEObject Type="Embed" ProgID="PBrush" ShapeID="_x0000_i1025" DrawAspect="Content" ObjectID="_1583083951" r:id="rId2"/>
+              <o:OLEObject Type="Embed" ProgID="PBrush" ShapeID="_x0000_i1025" DrawAspect="Content" ObjectID="_1584912707" r:id="rId2"/>
             </w:object>
           </w:r>
         </w:p>
@@ -5058,7 +5153,7 @@
 </file>
 
 <file path=customXml/itemProps1.xml><?xml version="1.0" encoding="utf-8"?>
-<ds:datastoreItem xmlns:ds="http://schemas.openxmlformats.org/officeDocument/2006/customXml" ds:itemID="{96A987CD-9F53-4A72-956E-732C0166AFA6}">
+<ds:datastoreItem xmlns:ds="http://schemas.openxmlformats.org/officeDocument/2006/customXml" ds:itemID="{FA3303C6-5E7B-402A-BA5F-F4680544D462}">
   <ds:schemaRefs>
     <ds:schemaRef ds:uri="http://schemas.openxmlformats.org/officeDocument/2006/bibliography"/>
   </ds:schemaRefs>

</xml_diff>